<commit_message>
organizing and new figs
</commit_message>
<xml_diff>
--- a/Results/beta to gmax.docx
+++ b/Results/beta to gmax.docx
@@ -12,6 +12,560 @@
       </w:pPr>
       <w:r>
         <w:t>Difference in correlation</w:t>
+      </w:r>
+    </w:p>
+    <w:tbl>
+      <w:tblPr>
+        <w:tblStyle w:val="TableGrid"/>
+        <w:tblW w:w="0" w:type="auto"/>
+        <w:tblLook w:val="04A0" w:firstRow="1" w:lastRow="0" w:firstColumn="1" w:lastColumn="0" w:noHBand="0" w:noVBand="1"/>
+      </w:tblPr>
+      <w:tblGrid>
+        <w:gridCol w:w="1860"/>
+        <w:gridCol w:w="1753"/>
+        <w:gridCol w:w="1753"/>
+        <w:gridCol w:w="1834"/>
+        <w:gridCol w:w="1816"/>
+      </w:tblGrid>
+      <w:tr>
+        <w:trPr>
+          <w:trHeight w:val="1026"/>
+        </w:trPr>
+        <w:tc>
+          <w:tcPr>
+            <w:tcW w:w="1860" w:type="dxa"/>
+          </w:tcPr>
+          <w:p>
+            <w:pPr>
+              <w:rPr>
+                <w:vertAlign w:val="subscript"/>
+              </w:rPr>
+            </w:pPr>
+            <w:r>
+              <w:t>t</w:t>
+            </w:r>
+            <w:r>
+              <w:rPr>
+                <w:sz w:val="22"/>
+                <w:szCs w:val="22"/>
+                <w:vertAlign w:val="subscript"/>
+              </w:rPr>
+              <w:t>1</w:t>
+            </w:r>
+            <w:r>
+              <w:t xml:space="preserve"> to t</w:t>
+            </w:r>
+            <w:r>
+              <w:rPr>
+                <w:vertAlign w:val="subscript"/>
+              </w:rPr>
+              <w:t>2</w:t>
+            </w:r>
+          </w:p>
+        </w:tc>
+        <w:tc>
+          <w:tcPr>
+            <w:tcW w:w="1753" w:type="dxa"/>
+          </w:tcPr>
+          <w:p>
+            <w:r>
+              <w:t>Between ß at t</w:t>
+            </w:r>
+            <w:r>
+              <w:rPr>
+                <w:vertAlign w:val="subscript"/>
+              </w:rPr>
+              <w:t>1</w:t>
+            </w:r>
+            <w:r>
+              <w:t xml:space="preserve"> and ß at t</w:t>
+            </w:r>
+            <w:r>
+              <w:rPr>
+                <w:vertAlign w:val="subscript"/>
+              </w:rPr>
+              <w:t>2</w:t>
+            </w:r>
+          </w:p>
+        </w:tc>
+        <w:tc>
+          <w:tcPr>
+            <w:tcW w:w="1753" w:type="dxa"/>
+          </w:tcPr>
+          <w:p>
+            <w:r>
+              <w:t>Between ß at t</w:t>
+            </w:r>
+            <w:r>
+              <w:rPr>
+                <w:vertAlign w:val="subscript"/>
+              </w:rPr>
+              <w:t xml:space="preserve">1 </w:t>
+            </w:r>
+            <w:r>
+              <w:t xml:space="preserve">and </w:t>
+            </w:r>
+            <w:r>
+              <w:t>G</w:t>
+            </w:r>
+            <w:r>
+              <w:rPr>
+                <w:vertAlign w:val="subscript"/>
+              </w:rPr>
+              <w:t>max</w:t>
+            </w:r>
+            <w:r>
+              <w:t xml:space="preserve"> at t</w:t>
+            </w:r>
+            <w:r>
+              <w:rPr>
+                <w:vertAlign w:val="subscript"/>
+              </w:rPr>
+              <w:t>1</w:t>
+            </w:r>
+          </w:p>
+        </w:tc>
+        <w:tc>
+          <w:tcPr>
+            <w:tcW w:w="1834" w:type="dxa"/>
+          </w:tcPr>
+          <w:p>
+            <w:r>
+              <w:t>Between ß at t</w:t>
+            </w:r>
+            <w:r>
+              <w:rPr>
+                <w:sz w:val="22"/>
+                <w:szCs w:val="22"/>
+                <w:vertAlign w:val="subscript"/>
+              </w:rPr>
+              <w:t>1</w:t>
+            </w:r>
+            <w:r>
+              <w:t xml:space="preserve"> and G</w:t>
+            </w:r>
+            <w:r>
+              <w:rPr>
+                <w:vertAlign w:val="subscript"/>
+              </w:rPr>
+              <w:t>max</w:t>
+            </w:r>
+            <w:r>
+              <w:t xml:space="preserve"> at t</w:t>
+            </w:r>
+            <w:r>
+              <w:rPr>
+                <w:vertAlign w:val="subscript"/>
+              </w:rPr>
+              <w:t>2</w:t>
+            </w:r>
+          </w:p>
+        </w:tc>
+        <w:tc>
+          <w:tcPr>
+            <w:tcW w:w="1816" w:type="dxa"/>
+          </w:tcPr>
+          <w:p>
+            <w:r>
+              <w:t>winner</w:t>
+            </w:r>
+          </w:p>
+        </w:tc>
+      </w:tr>
+      <w:tr>
+        <w:trPr>
+          <w:trHeight w:val="336"/>
+        </w:trPr>
+        <w:tc>
+          <w:tcPr>
+            <w:tcW w:w="1860" w:type="dxa"/>
+          </w:tcPr>
+          <w:p>
+            <w:r>
+              <w:t>NKBS to NKLS</w:t>
+            </w:r>
+          </w:p>
+        </w:tc>
+        <w:tc>
+          <w:tcPr>
+            <w:tcW w:w="1753" w:type="dxa"/>
+          </w:tcPr>
+          <w:p/>
+        </w:tc>
+        <w:tc>
+          <w:tcPr>
+            <w:tcW w:w="1753" w:type="dxa"/>
+          </w:tcPr>
+          <w:p/>
+        </w:tc>
+        <w:tc>
+          <w:tcPr>
+            <w:tcW w:w="1834" w:type="dxa"/>
+          </w:tcPr>
+          <w:p>
+            <w:r>
+              <w:t>0.023</w:t>
+            </w:r>
+          </w:p>
+        </w:tc>
+        <w:tc>
+          <w:tcPr>
+            <w:tcW w:w="1816" w:type="dxa"/>
+          </w:tcPr>
+          <w:p>
+            <w:r>
+              <w:t>G</w:t>
+            </w:r>
+            <w:r>
+              <w:rPr>
+                <w:vertAlign w:val="subscript"/>
+              </w:rPr>
+              <w:t>max</w:t>
+            </w:r>
+            <w:r>
+              <w:t xml:space="preserve"> at t</w:t>
+            </w:r>
+            <w:r>
+              <w:rPr>
+                <w:sz w:val="22"/>
+                <w:szCs w:val="22"/>
+                <w:vertAlign w:val="subscript"/>
+              </w:rPr>
+              <w:t>1</w:t>
+            </w:r>
+          </w:p>
+        </w:tc>
+      </w:tr>
+      <w:tr>
+        <w:trPr>
+          <w:trHeight w:val="353"/>
+        </w:trPr>
+        <w:tc>
+          <w:tcPr>
+            <w:tcW w:w="1860" w:type="dxa"/>
+          </w:tcPr>
+          <w:p>
+            <w:r>
+              <w:t>NKLS to Tewkesbury</w:t>
+            </w:r>
+          </w:p>
+        </w:tc>
+        <w:tc>
+          <w:tcPr>
+            <w:tcW w:w="1753" w:type="dxa"/>
+          </w:tcPr>
+          <w:p/>
+        </w:tc>
+        <w:tc>
+          <w:tcPr>
+            <w:tcW w:w="1753" w:type="dxa"/>
+          </w:tcPr>
+          <w:p/>
+        </w:tc>
+        <w:tc>
+          <w:tcPr>
+            <w:tcW w:w="1834" w:type="dxa"/>
+          </w:tcPr>
+          <w:p>
+            <w:r>
+              <w:t>0.120</w:t>
+            </w:r>
+          </w:p>
+        </w:tc>
+        <w:tc>
+          <w:tcPr>
+            <w:tcW w:w="1816" w:type="dxa"/>
+          </w:tcPr>
+          <w:p>
+            <w:r>
+              <w:t>G</w:t>
+            </w:r>
+            <w:r>
+              <w:rPr>
+                <w:vertAlign w:val="subscript"/>
+              </w:rPr>
+              <w:t>max</w:t>
+            </w:r>
+            <w:r>
+              <w:t xml:space="preserve"> at t</w:t>
+            </w:r>
+            <w:r>
+              <w:rPr>
+                <w:sz w:val="22"/>
+                <w:szCs w:val="22"/>
+                <w:vertAlign w:val="subscript"/>
+              </w:rPr>
+              <w:t>1</w:t>
+            </w:r>
+          </w:p>
+        </w:tc>
+      </w:tr>
+      <w:tr>
+        <w:trPr>
+          <w:trHeight w:val="336"/>
+        </w:trPr>
+        <w:tc>
+          <w:tcPr>
+            <w:tcW w:w="1860" w:type="dxa"/>
+          </w:tcPr>
+          <w:p>
+            <w:r>
+              <w:t>Tewkesbury to Upper Kai-Iwi</w:t>
+            </w:r>
+          </w:p>
+        </w:tc>
+        <w:tc>
+          <w:tcPr>
+            <w:tcW w:w="1753" w:type="dxa"/>
+          </w:tcPr>
+          <w:p/>
+        </w:tc>
+        <w:tc>
+          <w:tcPr>
+            <w:tcW w:w="1753" w:type="dxa"/>
+          </w:tcPr>
+          <w:p/>
+        </w:tc>
+        <w:tc>
+          <w:tcPr>
+            <w:tcW w:w="1834" w:type="dxa"/>
+          </w:tcPr>
+          <w:p>
+            <w:r>
+              <w:t>-0.162</w:t>
+            </w:r>
+          </w:p>
+        </w:tc>
+        <w:tc>
+          <w:tcPr>
+            <w:tcW w:w="1816" w:type="dxa"/>
+          </w:tcPr>
+          <w:p>
+            <w:r>
+              <w:t>G</w:t>
+            </w:r>
+            <w:r>
+              <w:rPr>
+                <w:vertAlign w:val="subscript"/>
+              </w:rPr>
+              <w:t>max</w:t>
+            </w:r>
+            <w:r>
+              <w:t xml:space="preserve"> at t</w:t>
+            </w:r>
+            <w:r>
+              <w:rPr>
+                <w:sz w:val="22"/>
+                <w:szCs w:val="22"/>
+                <w:vertAlign w:val="subscript"/>
+              </w:rPr>
+              <w:t>1</w:t>
+            </w:r>
+          </w:p>
+        </w:tc>
+      </w:tr>
+      <w:tr>
+        <w:trPr>
+          <w:trHeight w:val="336"/>
+        </w:trPr>
+        <w:tc>
+          <w:tcPr>
+            <w:tcW w:w="1860" w:type="dxa"/>
+          </w:tcPr>
+          <w:p>
+            <w:r>
+              <w:t>Upper Kai-Iwi to Tainui</w:t>
+            </w:r>
+          </w:p>
+        </w:tc>
+        <w:tc>
+          <w:tcPr>
+            <w:tcW w:w="1753" w:type="dxa"/>
+          </w:tcPr>
+          <w:p/>
+        </w:tc>
+        <w:tc>
+          <w:tcPr>
+            <w:tcW w:w="1753" w:type="dxa"/>
+          </w:tcPr>
+          <w:p/>
+        </w:tc>
+        <w:tc>
+          <w:tcPr>
+            <w:tcW w:w="1834" w:type="dxa"/>
+          </w:tcPr>
+          <w:p>
+            <w:r>
+              <w:t>-0.110</w:t>
+            </w:r>
+          </w:p>
+        </w:tc>
+        <w:tc>
+          <w:tcPr>
+            <w:tcW w:w="1816" w:type="dxa"/>
+          </w:tcPr>
+          <w:p>
+            <w:r>
+              <w:t>G</w:t>
+            </w:r>
+            <w:r>
+              <w:rPr>
+                <w:vertAlign w:val="subscript"/>
+              </w:rPr>
+              <w:t>max</w:t>
+            </w:r>
+            <w:r>
+              <w:t xml:space="preserve"> at t</w:t>
+            </w:r>
+            <w:r>
+              <w:rPr>
+                <w:sz w:val="22"/>
+                <w:szCs w:val="22"/>
+                <w:vertAlign w:val="subscript"/>
+              </w:rPr>
+              <w:t>1</w:t>
+            </w:r>
+          </w:p>
+        </w:tc>
+      </w:tr>
+      <w:tr>
+        <w:trPr>
+          <w:trHeight w:val="336"/>
+        </w:trPr>
+        <w:tc>
+          <w:tcPr>
+            <w:tcW w:w="1860" w:type="dxa"/>
+          </w:tcPr>
+          <w:p>
+            <w:r>
+              <w:t>Tainui to SHCSBSB</w:t>
+            </w:r>
+          </w:p>
+        </w:tc>
+        <w:tc>
+          <w:tcPr>
+            <w:tcW w:w="1753" w:type="dxa"/>
+          </w:tcPr>
+          <w:p/>
+        </w:tc>
+        <w:tc>
+          <w:tcPr>
+            <w:tcW w:w="1753" w:type="dxa"/>
+          </w:tcPr>
+          <w:p/>
+        </w:tc>
+        <w:tc>
+          <w:tcPr>
+            <w:tcW w:w="1834" w:type="dxa"/>
+          </w:tcPr>
+          <w:p>
+            <w:r>
+              <w:t>0.145</w:t>
+            </w:r>
+          </w:p>
+        </w:tc>
+        <w:tc>
+          <w:tcPr>
+            <w:tcW w:w="1816" w:type="dxa"/>
+          </w:tcPr>
+          <w:p>
+            <w:r>
+              <w:t>G</w:t>
+            </w:r>
+            <w:r>
+              <w:rPr>
+                <w:vertAlign w:val="subscript"/>
+              </w:rPr>
+              <w:t>max</w:t>
+            </w:r>
+            <w:r>
+              <w:t xml:space="preserve"> at t</w:t>
+            </w:r>
+            <w:r>
+              <w:rPr>
+                <w:sz w:val="22"/>
+                <w:szCs w:val="22"/>
+                <w:vertAlign w:val="subscript"/>
+              </w:rPr>
+              <w:t>1</w:t>
+            </w:r>
+          </w:p>
+        </w:tc>
+      </w:tr>
+      <w:tr>
+        <w:trPr>
+          <w:trHeight w:val="336"/>
+        </w:trPr>
+        <w:tc>
+          <w:tcPr>
+            <w:tcW w:w="1860" w:type="dxa"/>
+          </w:tcPr>
+          <w:p>
+            <w:r>
+              <w:t>SHCSBSB to modern</w:t>
+            </w:r>
+          </w:p>
+        </w:tc>
+        <w:tc>
+          <w:tcPr>
+            <w:tcW w:w="1753" w:type="dxa"/>
+          </w:tcPr>
+          <w:p/>
+        </w:tc>
+        <w:tc>
+          <w:tcPr>
+            <w:tcW w:w="1753" w:type="dxa"/>
+          </w:tcPr>
+          <w:p/>
+        </w:tc>
+        <w:tc>
+          <w:tcPr>
+            <w:tcW w:w="1834" w:type="dxa"/>
+          </w:tcPr>
+          <w:p>
+            <w:r>
+              <w:t>-0.200</w:t>
+            </w:r>
+          </w:p>
+        </w:tc>
+        <w:tc>
+          <w:tcPr>
+            <w:tcW w:w="1816" w:type="dxa"/>
+          </w:tcPr>
+          <w:p>
+            <w:r>
+              <w:t>G</w:t>
+            </w:r>
+            <w:r>
+              <w:rPr>
+                <w:vertAlign w:val="subscript"/>
+              </w:rPr>
+              <w:t>max</w:t>
+            </w:r>
+            <w:r>
+              <w:t xml:space="preserve"> at t</w:t>
+            </w:r>
+            <w:r>
+              <w:rPr>
+                <w:sz w:val="22"/>
+                <w:szCs w:val="22"/>
+                <w:vertAlign w:val="subscript"/>
+              </w:rPr>
+              <w:t>1</w:t>
+            </w:r>
+          </w:p>
+        </w:tc>
+      </w:tr>
+    </w:tbl>
+    <w:p>
+      <w:r>
+        <w:t>Closer to 1, more correlated</w:t>
+      </w:r>
+    </w:p>
+    <w:p/>
+    <w:p>
+      <w:r>
+        <w:t>ANGLES:</w:t>
       </w:r>
     </w:p>
     <w:tbl>
@@ -77,549 +631,6 @@
               <w:t>max</w:t>
             </w:r>
             <w:r>
-              <w:t xml:space="preserve"> </w:t>
-            </w:r>
-            <w:r>
-              <w:t xml:space="preserve">at </w:t>
-            </w:r>
-            <w:r>
-              <w:t>t</w:t>
-            </w:r>
-            <w:r>
-              <w:rPr>
-                <w:sz w:val="22"/>
-                <w:szCs w:val="22"/>
-                <w:vertAlign w:val="subscript"/>
-              </w:rPr>
-              <w:t>1</w:t>
-            </w:r>
-            <w:r>
-              <w:rPr>
-                <w:sz w:val="22"/>
-                <w:szCs w:val="22"/>
-              </w:rPr>
-              <w:t xml:space="preserve"> and </w:t>
-            </w:r>
-            <w:r>
-              <w:t>G</w:t>
-            </w:r>
-            <w:r>
-              <w:rPr>
-                <w:vertAlign w:val="subscript"/>
-              </w:rPr>
-              <w:t>max</w:t>
-            </w:r>
-            <w:r>
-              <w:t xml:space="preserve"> </w:t>
-            </w:r>
-            <w:r>
-              <w:t xml:space="preserve">at </w:t>
-            </w:r>
-            <w:r>
-              <w:t>t</w:t>
-            </w:r>
-            <w:r>
-              <w:rPr>
-                <w:vertAlign w:val="subscript"/>
-              </w:rPr>
-              <w:t>2</w:t>
-            </w:r>
-          </w:p>
-        </w:tc>
-        <w:tc>
-          <w:tcPr>
-            <w:tcW w:w="1905" w:type="dxa"/>
-          </w:tcPr>
-          <w:p>
-            <w:r>
-              <w:t>Between ß at t</w:t>
-            </w:r>
-            <w:r>
-              <w:rPr>
-                <w:sz w:val="22"/>
-                <w:szCs w:val="22"/>
-                <w:vertAlign w:val="subscript"/>
-              </w:rPr>
-              <w:t>1</w:t>
-            </w:r>
-            <w:r>
-              <w:t xml:space="preserve"> and G</w:t>
-            </w:r>
-            <w:r>
-              <w:rPr>
-                <w:vertAlign w:val="subscript"/>
-              </w:rPr>
-              <w:t>max</w:t>
-            </w:r>
-            <w:r>
-              <w:t xml:space="preserve"> at t</w:t>
-            </w:r>
-            <w:r>
-              <w:rPr>
-                <w:vertAlign w:val="subscript"/>
-              </w:rPr>
-              <w:t>2</w:t>
-            </w:r>
-          </w:p>
-        </w:tc>
-        <w:tc>
-          <w:tcPr>
-            <w:tcW w:w="1905" w:type="dxa"/>
-          </w:tcPr>
-          <w:p>
-            <w:r>
-              <w:t>winner</w:t>
-            </w:r>
-          </w:p>
-        </w:tc>
-      </w:tr>
-      <w:tr>
-        <w:trPr>
-          <w:trHeight w:val="336"/>
-        </w:trPr>
-        <w:tc>
-          <w:tcPr>
-            <w:tcW w:w="1905" w:type="dxa"/>
-          </w:tcPr>
-          <w:p>
-            <w:r>
-              <w:t>NKBS to NKLS</w:t>
-            </w:r>
-          </w:p>
-        </w:tc>
-        <w:tc>
-          <w:tcPr>
-            <w:tcW w:w="1905" w:type="dxa"/>
-          </w:tcPr>
-          <w:p>
-            <w:r>
-              <w:t>-0.992</w:t>
-            </w:r>
-          </w:p>
-        </w:tc>
-        <w:tc>
-          <w:tcPr>
-            <w:tcW w:w="1905" w:type="dxa"/>
-          </w:tcPr>
-          <w:p>
-            <w:r>
-              <w:t>0.023</w:t>
-            </w:r>
-          </w:p>
-        </w:tc>
-        <w:tc>
-          <w:tcPr>
-            <w:tcW w:w="1905" w:type="dxa"/>
-          </w:tcPr>
-          <w:p>
-            <w:r>
-              <w:t>G</w:t>
-            </w:r>
-            <w:r>
-              <w:rPr>
-                <w:vertAlign w:val="subscript"/>
-              </w:rPr>
-              <w:t>max</w:t>
-            </w:r>
-            <w:r>
-              <w:t xml:space="preserve"> at t</w:t>
-            </w:r>
-            <w:r>
-              <w:rPr>
-                <w:sz w:val="22"/>
-                <w:szCs w:val="22"/>
-                <w:vertAlign w:val="subscript"/>
-              </w:rPr>
-              <w:t>1</w:t>
-            </w:r>
-          </w:p>
-        </w:tc>
-      </w:tr>
-      <w:tr>
-        <w:trPr>
-          <w:trHeight w:val="353"/>
-        </w:trPr>
-        <w:tc>
-          <w:tcPr>
-            <w:tcW w:w="1905" w:type="dxa"/>
-          </w:tcPr>
-          <w:p>
-            <w:r>
-              <w:t>NKLS to Tewkesbury</w:t>
-            </w:r>
-          </w:p>
-        </w:tc>
-        <w:tc>
-          <w:tcPr>
-            <w:tcW w:w="1905" w:type="dxa"/>
-          </w:tcPr>
-          <w:p>
-            <w:r>
-              <w:t>-0.993</w:t>
-            </w:r>
-          </w:p>
-        </w:tc>
-        <w:tc>
-          <w:tcPr>
-            <w:tcW w:w="1905" w:type="dxa"/>
-          </w:tcPr>
-          <w:p>
-            <w:r>
-              <w:t>0.120</w:t>
-            </w:r>
-          </w:p>
-        </w:tc>
-        <w:tc>
-          <w:tcPr>
-            <w:tcW w:w="1905" w:type="dxa"/>
-          </w:tcPr>
-          <w:p>
-            <w:r>
-              <w:t>G</w:t>
-            </w:r>
-            <w:r>
-              <w:rPr>
-                <w:vertAlign w:val="subscript"/>
-              </w:rPr>
-              <w:t>max</w:t>
-            </w:r>
-            <w:r>
-              <w:t xml:space="preserve"> at t</w:t>
-            </w:r>
-            <w:r>
-              <w:rPr>
-                <w:sz w:val="22"/>
-                <w:szCs w:val="22"/>
-                <w:vertAlign w:val="subscript"/>
-              </w:rPr>
-              <w:t>1</w:t>
-            </w:r>
-          </w:p>
-        </w:tc>
-      </w:tr>
-      <w:tr>
-        <w:trPr>
-          <w:trHeight w:val="336"/>
-        </w:trPr>
-        <w:tc>
-          <w:tcPr>
-            <w:tcW w:w="1905" w:type="dxa"/>
-          </w:tcPr>
-          <w:p>
-            <w:r>
-              <w:t>Tewkesbury to Upper Kai-Iwi</w:t>
-            </w:r>
-          </w:p>
-        </w:tc>
-        <w:tc>
-          <w:tcPr>
-            <w:tcW w:w="1905" w:type="dxa"/>
-          </w:tcPr>
-          <w:p>
-            <w:r>
-              <w:t>0.931</w:t>
-            </w:r>
-          </w:p>
-        </w:tc>
-        <w:tc>
-          <w:tcPr>
-            <w:tcW w:w="1905" w:type="dxa"/>
-          </w:tcPr>
-          <w:p>
-            <w:r>
-              <w:t>-0.162</w:t>
-            </w:r>
-          </w:p>
-        </w:tc>
-        <w:tc>
-          <w:tcPr>
-            <w:tcW w:w="1905" w:type="dxa"/>
-          </w:tcPr>
-          <w:p>
-            <w:r>
-              <w:t>G</w:t>
-            </w:r>
-            <w:r>
-              <w:rPr>
-                <w:vertAlign w:val="subscript"/>
-              </w:rPr>
-              <w:t>max</w:t>
-            </w:r>
-            <w:r>
-              <w:t xml:space="preserve"> at t</w:t>
-            </w:r>
-            <w:r>
-              <w:rPr>
-                <w:sz w:val="22"/>
-                <w:szCs w:val="22"/>
-                <w:vertAlign w:val="subscript"/>
-              </w:rPr>
-              <w:t>1</w:t>
-            </w:r>
-          </w:p>
-        </w:tc>
-      </w:tr>
-      <w:tr>
-        <w:trPr>
-          <w:trHeight w:val="336"/>
-        </w:trPr>
-        <w:tc>
-          <w:tcPr>
-            <w:tcW w:w="1905" w:type="dxa"/>
-          </w:tcPr>
-          <w:p>
-            <w:r>
-              <w:t>Upper Kai-Iwi to Tainui</w:t>
-            </w:r>
-          </w:p>
-        </w:tc>
-        <w:tc>
-          <w:tcPr>
-            <w:tcW w:w="1905" w:type="dxa"/>
-          </w:tcPr>
-          <w:p>
-            <w:r>
-              <w:t>0.830</w:t>
-            </w:r>
-          </w:p>
-        </w:tc>
-        <w:tc>
-          <w:tcPr>
-            <w:tcW w:w="1905" w:type="dxa"/>
-          </w:tcPr>
-          <w:p>
-            <w:r>
-              <w:t>-0.110</w:t>
-            </w:r>
-          </w:p>
-        </w:tc>
-        <w:tc>
-          <w:tcPr>
-            <w:tcW w:w="1905" w:type="dxa"/>
-          </w:tcPr>
-          <w:p>
-            <w:r>
-              <w:t>G</w:t>
-            </w:r>
-            <w:r>
-              <w:rPr>
-                <w:vertAlign w:val="subscript"/>
-              </w:rPr>
-              <w:t>max</w:t>
-            </w:r>
-            <w:r>
-              <w:t xml:space="preserve"> at t</w:t>
-            </w:r>
-            <w:r>
-              <w:rPr>
-                <w:sz w:val="22"/>
-                <w:szCs w:val="22"/>
-                <w:vertAlign w:val="subscript"/>
-              </w:rPr>
-              <w:t>1</w:t>
-            </w:r>
-          </w:p>
-        </w:tc>
-      </w:tr>
-      <w:tr>
-        <w:trPr>
-          <w:trHeight w:val="336"/>
-        </w:trPr>
-        <w:tc>
-          <w:tcPr>
-            <w:tcW w:w="1905" w:type="dxa"/>
-          </w:tcPr>
-          <w:p>
-            <w:r>
-              <w:t>Tainui to SHCSBSB</w:t>
-            </w:r>
-          </w:p>
-        </w:tc>
-        <w:tc>
-          <w:tcPr>
-            <w:tcW w:w="1905" w:type="dxa"/>
-          </w:tcPr>
-          <w:p>
-            <w:r>
-              <w:t>0.882</w:t>
-            </w:r>
-          </w:p>
-        </w:tc>
-        <w:tc>
-          <w:tcPr>
-            <w:tcW w:w="1905" w:type="dxa"/>
-          </w:tcPr>
-          <w:p>
-            <w:r>
-              <w:t>0.145</w:t>
-            </w:r>
-          </w:p>
-        </w:tc>
-        <w:tc>
-          <w:tcPr>
-            <w:tcW w:w="1905" w:type="dxa"/>
-          </w:tcPr>
-          <w:p>
-            <w:r>
-              <w:t>G</w:t>
-            </w:r>
-            <w:r>
-              <w:rPr>
-                <w:vertAlign w:val="subscript"/>
-              </w:rPr>
-              <w:t>max</w:t>
-            </w:r>
-            <w:r>
-              <w:t xml:space="preserve"> at t</w:t>
-            </w:r>
-            <w:r>
-              <w:rPr>
-                <w:sz w:val="22"/>
-                <w:szCs w:val="22"/>
-                <w:vertAlign w:val="subscript"/>
-              </w:rPr>
-              <w:t>1</w:t>
-            </w:r>
-          </w:p>
-        </w:tc>
-      </w:tr>
-      <w:tr>
-        <w:trPr>
-          <w:trHeight w:val="336"/>
-        </w:trPr>
-        <w:tc>
-          <w:tcPr>
-            <w:tcW w:w="1905" w:type="dxa"/>
-          </w:tcPr>
-          <w:p>
-            <w:r>
-              <w:t>SHCSBSB to modern</w:t>
-            </w:r>
-          </w:p>
-        </w:tc>
-        <w:tc>
-          <w:tcPr>
-            <w:tcW w:w="1905" w:type="dxa"/>
-          </w:tcPr>
-          <w:p>
-            <w:r>
-              <w:t>0.476</w:t>
-            </w:r>
-          </w:p>
-        </w:tc>
-        <w:tc>
-          <w:tcPr>
-            <w:tcW w:w="1905" w:type="dxa"/>
-          </w:tcPr>
-          <w:p>
-            <w:r>
-              <w:t>-0.200</w:t>
-            </w:r>
-          </w:p>
-        </w:tc>
-        <w:tc>
-          <w:tcPr>
-            <w:tcW w:w="1905" w:type="dxa"/>
-          </w:tcPr>
-          <w:p>
-            <w:r>
-              <w:t>G</w:t>
-            </w:r>
-            <w:r>
-              <w:rPr>
-                <w:vertAlign w:val="subscript"/>
-              </w:rPr>
-              <w:t>max</w:t>
-            </w:r>
-            <w:r>
-              <w:t xml:space="preserve"> at t</w:t>
-            </w:r>
-            <w:r>
-              <w:rPr>
-                <w:sz w:val="22"/>
-                <w:szCs w:val="22"/>
-                <w:vertAlign w:val="subscript"/>
-              </w:rPr>
-              <w:t>1</w:t>
-            </w:r>
-          </w:p>
-        </w:tc>
-      </w:tr>
-    </w:tbl>
-    <w:p>
-      <w:r>
-        <w:t>Closer to 1, more correlated</w:t>
-      </w:r>
-    </w:p>
-    <w:p/>
-    <w:p>
-      <w:r>
-        <w:t>ANGLES:</w:t>
-      </w:r>
-    </w:p>
-    <w:tbl>
-      <w:tblPr>
-        <w:tblStyle w:val="TableGrid"/>
-        <w:tblW w:w="0" w:type="auto"/>
-        <w:tblLook w:val="04A0" w:firstRow="1" w:lastRow="0" w:firstColumn="1" w:lastColumn="0" w:noHBand="0" w:noVBand="1"/>
-      </w:tblPr>
-      <w:tblGrid>
-        <w:gridCol w:w="1905"/>
-        <w:gridCol w:w="1905"/>
-        <w:gridCol w:w="1905"/>
-        <w:gridCol w:w="1905"/>
-      </w:tblGrid>
-      <w:tr>
-        <w:trPr>
-          <w:trHeight w:val="1026"/>
-        </w:trPr>
-        <w:tc>
-          <w:tcPr>
-            <w:tcW w:w="1905" w:type="dxa"/>
-          </w:tcPr>
-          <w:p>
-            <w:pPr>
-              <w:rPr>
-                <w:vertAlign w:val="subscript"/>
-              </w:rPr>
-            </w:pPr>
-            <w:r>
-              <w:t>t</w:t>
-            </w:r>
-            <w:r>
-              <w:rPr>
-                <w:sz w:val="22"/>
-                <w:szCs w:val="22"/>
-                <w:vertAlign w:val="subscript"/>
-              </w:rPr>
-              <w:t>1</w:t>
-            </w:r>
-            <w:r>
-              <w:t xml:space="preserve"> to t</w:t>
-            </w:r>
-            <w:r>
-              <w:rPr>
-                <w:vertAlign w:val="subscript"/>
-              </w:rPr>
-              <w:t>2</w:t>
-            </w:r>
-          </w:p>
-        </w:tc>
-        <w:tc>
-          <w:tcPr>
-            <w:tcW w:w="1905" w:type="dxa"/>
-          </w:tcPr>
-          <w:p>
-            <w:r>
-              <w:t>Between G</w:t>
-            </w:r>
-            <w:r>
-              <w:rPr>
-                <w:vertAlign w:val="subscript"/>
-              </w:rPr>
-              <w:t>max</w:t>
-            </w:r>
-            <w:r>
               <w:t xml:space="preserve"> at t</w:t>
             </w:r>
             <w:r>
@@ -1146,13 +1157,7 @@
         <w:t>max</w:t>
       </w:r>
       <w:r>
-        <w:t xml:space="preserve"> and ß</w:t>
-      </w:r>
-      <w:r>
-        <w:t xml:space="preserve"> using the ANGLE</w:t>
-      </w:r>
-      <w:r>
-        <w:t>:</w:t>
+        <w:t xml:space="preserve"> and ß using the ANGLE:</w:t>
       </w:r>
     </w:p>
     <w:p>
@@ -1212,26 +1217,17 @@
     </w:p>
     <w:p>
       <w:r>
-        <w:t xml:space="preserve">Intercept: </w:t>
-      </w:r>
-      <w:r>
-        <w:t>1.9</w:t>
+        <w:t>Intercept: 1.9</w:t>
       </w:r>
     </w:p>
     <w:p>
       <w:r>
-        <w:t>Slope: 0.</w:t>
-      </w:r>
-      <w:r>
-        <w:t>00</w:t>
+        <w:t>Slope: 0.00</w:t>
       </w:r>
     </w:p>
     <w:p>
       <w:r>
-        <w:t>p-value: 0.</w:t>
-      </w:r>
-      <w:r>
-        <w:t>60</w:t>
+        <w:t>p-value: 0.60</w:t>
       </w:r>
     </w:p>
     <w:p>
@@ -1245,10 +1241,7 @@
         <w:t>2</w:t>
       </w:r>
       <w:r>
-        <w:t>: 0.</w:t>
-      </w:r>
-      <w:r>
-        <w:t>00</w:t>
+        <w:t>: 0.00</w:t>
       </w:r>
     </w:p>
     <w:p/>

</xml_diff>